<commit_message>
finished the code of vigenere cipher
</commit_message>
<xml_diff>
--- a/מבוא להצפנה 2 - שחר אשר - 209305408.docx
+++ b/מבוא להצפנה 2 - שחר אשר - 209305408.docx
@@ -86,9 +86,1536 @@
     <w:p>
       <w:pPr>
         <w:pStyle w:val="a9"/>
+        <w:numPr>
+          <w:ilvl w:val="0"/>
+          <w:numId w:val="3"/>
+        </w:numPr>
+        <w:shd w:val="clear" w:color="auto" w:fill="1F1F1F"/>
+        <w:bidi w:val="0"/>
+        <w:spacing w:after="0" w:line="285" w:lineRule="atLeast"/>
+        <w:rPr>
+          <w:rFonts w:ascii="Consolas" w:eastAsia="Times New Roman" w:hAnsi="Consolas" w:cs="Times New Roman"/>
+          <w:color w:val="CCCCCC"/>
+          <w:kern w:val="0"/>
+          <w:sz w:val="21"/>
+          <w:szCs w:val="21"/>
+          <w14:ligatures w14:val="none"/>
+        </w:rPr>
+      </w:pPr>
+      <w:r>
+        <w:rPr>
+          <w:rFonts w:ascii="Consolas" w:eastAsia="Times New Roman" w:hAnsi="Consolas" w:cs="Times New Roman"/>
+          <w:color w:val="CCCCCC"/>
+          <w:kern w:val="0"/>
+          <w:sz w:val="21"/>
+          <w:szCs w:val="21"/>
+          <w14:ligatures w14:val="none"/>
+        </w:rPr>
+        <w:t>[0, 1, 2, 2, 1, 2, 2, 1, 0, 2, 2, 1, 2, 1, 1]</w:t>
+      </w:r>
+    </w:p>
+    <w:p>
+      <w:pPr>
+        <w:pStyle w:val="a9"/>
+        <w:numPr>
+          <w:ilvl w:val="0"/>
+          <w:numId w:val="3"/>
+        </w:numPr>
+        <w:shd w:val="clear" w:color="auto" w:fill="1F1F1F"/>
+        <w:bidi w:val="0"/>
+        <w:spacing w:after="0" w:line="285" w:lineRule="atLeast"/>
+        <w:rPr>
+          <w:rFonts w:ascii="Consolas" w:eastAsia="Times New Roman" w:hAnsi="Consolas" w:cs="Times New Roman"/>
+          <w:color w:val="CCCCCC"/>
+          <w:kern w:val="0"/>
+          <w:sz w:val="21"/>
+          <w:szCs w:val="21"/>
+          <w14:ligatures w14:val="none"/>
+        </w:rPr>
+      </w:pPr>
+      <w:r>
+        <w:rPr>
+          <w:rFonts w:ascii="Consolas" w:eastAsia="Times New Roman" w:hAnsi="Consolas" w:cs="Times New Roman"/>
+          <w:color w:val="CCCCCC"/>
+          <w:kern w:val="0"/>
+          <w:sz w:val="21"/>
+          <w:szCs w:val="21"/>
+          <w14:ligatures w14:val="none"/>
+        </w:rPr>
+        <w:t>      [0, 1, 2, 2, 1, 2, 2, 1, 0, 2, 2, 1, 2, 1, 1]</w:t>
+      </w:r>
+    </w:p>
+    <w:p>
+      <w:pPr>
+        <w:pStyle w:val="a9"/>
+        <w:numPr>
+          <w:ilvl w:val="0"/>
+          <w:numId w:val="3"/>
+        </w:numPr>
+        <w:shd w:val="clear" w:color="auto" w:fill="1F1F1F"/>
+        <w:bidi w:val="0"/>
+        <w:spacing w:after="0" w:line="285" w:lineRule="atLeast"/>
+        <w:rPr>
+          <w:rFonts w:ascii="Consolas" w:eastAsia="Times New Roman" w:hAnsi="Consolas" w:cs="Times New Roman"/>
+          <w:color w:val="CCCCCC"/>
+          <w:kern w:val="0"/>
+          <w:sz w:val="21"/>
+          <w:szCs w:val="21"/>
+          <w14:ligatures w14:val="none"/>
+        </w:rPr>
+      </w:pPr>
+      <w:r>
+        <w:rPr>
+          <w:rFonts w:ascii="Consolas" w:eastAsia="Times New Roman" w:hAnsi="Consolas" w:cs="Times New Roman"/>
+          <w:color w:val="CCCCCC"/>
+          <w:kern w:val="0"/>
+          <w:sz w:val="21"/>
+          <w:szCs w:val="21"/>
+          <w14:ligatures w14:val="none"/>
+        </w:rPr>
+        <w:t>for 2 we have 3 equal elements (Adjustments)</w:t>
+      </w:r>
+    </w:p>
+    <w:p>
+      <w:pPr>
+        <w:pStyle w:val="a9"/>
+        <w:numPr>
+          <w:ilvl w:val="0"/>
+          <w:numId w:val="3"/>
+        </w:numPr>
+        <w:shd w:val="clear" w:color="auto" w:fill="1F1F1F"/>
+        <w:bidi w:val="0"/>
+        <w:spacing w:after="0" w:line="285" w:lineRule="atLeast"/>
+        <w:rPr>
+          <w:rFonts w:ascii="Consolas" w:eastAsia="Times New Roman" w:hAnsi="Consolas" w:cs="Times New Roman"/>
+          <w:color w:val="CCCCCC"/>
+          <w:kern w:val="0"/>
+          <w:sz w:val="21"/>
+          <w:szCs w:val="21"/>
+          <w14:ligatures w14:val="none"/>
+        </w:rPr>
+      </w:pPr>
+      <w:r>
+        <w:rPr>
+          <w:rFonts w:ascii="Consolas" w:eastAsia="Times New Roman" w:hAnsi="Consolas" w:cs="Times New Roman"/>
+          <w:color w:val="CCCCCC"/>
+          <w:kern w:val="0"/>
+          <w:sz w:val="21"/>
+          <w:szCs w:val="21"/>
+          <w14:ligatures w14:val="none"/>
+        </w:rPr>
+        <w:t>         [0, 1, 2, 2, 1, 2, 2, 1, 0, 2, 2, 1, 2, 1, 1]</w:t>
+      </w:r>
+    </w:p>
+    <w:p>
+      <w:pPr>
+        <w:pStyle w:val="a9"/>
+        <w:numPr>
+          <w:ilvl w:val="0"/>
+          <w:numId w:val="3"/>
+        </w:numPr>
+        <w:shd w:val="clear" w:color="auto" w:fill="1F1F1F"/>
+        <w:bidi w:val="0"/>
+        <w:spacing w:after="0" w:line="285" w:lineRule="atLeast"/>
+        <w:rPr>
+          <w:rFonts w:ascii="Consolas" w:eastAsia="Times New Roman" w:hAnsi="Consolas" w:cs="Times New Roman"/>
+          <w:color w:val="CCCCCC"/>
+          <w:kern w:val="0"/>
+          <w:sz w:val="21"/>
+          <w:szCs w:val="21"/>
+          <w14:ligatures w14:val="none"/>
+        </w:rPr>
+      </w:pPr>
+      <w:r>
+        <w:rPr>
+          <w:rFonts w:ascii="Consolas" w:eastAsia="Times New Roman" w:hAnsi="Consolas" w:cs="Times New Roman"/>
+          <w:color w:val="CCCCCC"/>
+          <w:kern w:val="0"/>
+          <w:sz w:val="21"/>
+          <w:szCs w:val="21"/>
+          <w14:ligatures w14:val="none"/>
+        </w:rPr>
+        <w:t>for 3 we have 7 equal elements (Adjustments)</w:t>
+      </w:r>
+    </w:p>
+    <w:p>
+      <w:pPr>
+        <w:pStyle w:val="a9"/>
+        <w:numPr>
+          <w:ilvl w:val="0"/>
+          <w:numId w:val="3"/>
+        </w:numPr>
+        <w:shd w:val="clear" w:color="auto" w:fill="1F1F1F"/>
+        <w:bidi w:val="0"/>
+        <w:spacing w:after="0" w:line="285" w:lineRule="atLeast"/>
+        <w:rPr>
+          <w:rFonts w:ascii="Consolas" w:eastAsia="Times New Roman" w:hAnsi="Consolas" w:cs="Times New Roman"/>
+          <w:color w:val="CCCCCC"/>
+          <w:kern w:val="0"/>
+          <w:sz w:val="21"/>
+          <w:szCs w:val="21"/>
+          <w14:ligatures w14:val="none"/>
+        </w:rPr>
+      </w:pPr>
+      <w:r>
+        <w:rPr>
+          <w:rFonts w:ascii="Consolas" w:eastAsia="Times New Roman" w:hAnsi="Consolas" w:cs="Times New Roman"/>
+          <w:color w:val="CCCCCC"/>
+          <w:kern w:val="0"/>
+          <w:sz w:val="21"/>
+          <w:szCs w:val="21"/>
+          <w14:ligatures w14:val="none"/>
+        </w:rPr>
+        <w:t>            [0, 1, 2, 2, 1, 2, 2, 1, 0, 2, 2, 1, 2, 1, 1]</w:t>
+      </w:r>
+    </w:p>
+    <w:p>
+      <w:pPr>
+        <w:pStyle w:val="a9"/>
+        <w:numPr>
+          <w:ilvl w:val="0"/>
+          <w:numId w:val="3"/>
+        </w:numPr>
+        <w:shd w:val="clear" w:color="auto" w:fill="1F1F1F"/>
+        <w:bidi w:val="0"/>
+        <w:spacing w:after="0" w:line="285" w:lineRule="atLeast"/>
+        <w:rPr>
+          <w:rFonts w:ascii="Consolas" w:eastAsia="Times New Roman" w:hAnsi="Consolas" w:cs="Times New Roman"/>
+          <w:color w:val="CCCCCC"/>
+          <w:kern w:val="0"/>
+          <w:sz w:val="21"/>
+          <w:szCs w:val="21"/>
+          <w14:ligatures w14:val="none"/>
+        </w:rPr>
+      </w:pPr>
+      <w:r>
+        <w:rPr>
+          <w:rFonts w:ascii="Consolas" w:eastAsia="Times New Roman" w:hAnsi="Consolas" w:cs="Times New Roman"/>
+          <w:color w:val="CCCCCC"/>
+          <w:kern w:val="0"/>
+          <w:sz w:val="21"/>
+          <w:szCs w:val="21"/>
+          <w14:ligatures w14:val="none"/>
+        </w:rPr>
+        <w:t>for 4 we have 4 equal elements (Adjustments)</w:t>
+      </w:r>
+    </w:p>
+    <w:p>
+      <w:pPr>
+        <w:pStyle w:val="a9"/>
+        <w:numPr>
+          <w:ilvl w:val="0"/>
+          <w:numId w:val="3"/>
+        </w:numPr>
+        <w:shd w:val="clear" w:color="auto" w:fill="1F1F1F"/>
+        <w:bidi w:val="0"/>
+        <w:spacing w:after="0" w:line="285" w:lineRule="atLeast"/>
+        <w:rPr>
+          <w:rFonts w:ascii="Consolas" w:eastAsia="Times New Roman" w:hAnsi="Consolas" w:cs="Times New Roman"/>
+          <w:color w:val="CCCCCC"/>
+          <w:kern w:val="0"/>
+          <w:sz w:val="21"/>
+          <w:szCs w:val="21"/>
+          <w14:ligatures w14:val="none"/>
+        </w:rPr>
+      </w:pPr>
+      <w:r>
+        <w:rPr>
+          <w:rFonts w:ascii="Consolas" w:eastAsia="Times New Roman" w:hAnsi="Consolas" w:cs="Times New Roman"/>
+          <w:color w:val="CCCCCC"/>
+          <w:kern w:val="0"/>
+          <w:sz w:val="21"/>
+          <w:szCs w:val="21"/>
+          <w14:ligatures w14:val="none"/>
+        </w:rPr>
+        <w:t>=====================================</w:t>
+      </w:r>
+    </w:p>
+    <w:p>
+      <w:pPr>
+        <w:pStyle w:val="a9"/>
+        <w:numPr>
+          <w:ilvl w:val="0"/>
+          <w:numId w:val="3"/>
+        </w:numPr>
+        <w:shd w:val="clear" w:color="auto" w:fill="1F1F1F"/>
+        <w:bidi w:val="0"/>
+        <w:spacing w:after="0" w:line="285" w:lineRule="atLeast"/>
+        <w:rPr>
+          <w:rFonts w:ascii="Consolas" w:eastAsia="Times New Roman" w:hAnsi="Consolas" w:cs="Times New Roman"/>
+          <w:color w:val="CCCCCC"/>
+          <w:kern w:val="0"/>
+          <w:sz w:val="21"/>
+          <w:szCs w:val="21"/>
+          <w14:ligatures w14:val="none"/>
+        </w:rPr>
+      </w:pPr>
+      <w:r>
+        <w:rPr>
+          <w:rFonts w:ascii="Consolas" w:eastAsia="Times New Roman" w:hAnsi="Consolas" w:cs="Times New Roman"/>
+          <w:color w:val="CCCCCC"/>
+          <w:kern w:val="0"/>
+          <w:sz w:val="21"/>
+          <w:szCs w:val="21"/>
+          <w14:ligatures w14:val="none"/>
+        </w:rPr>
+        <w:t>=====================================</w:t>
+      </w:r>
+    </w:p>
+    <w:p>
+      <w:pPr>
+        <w:pStyle w:val="a9"/>
+        <w:numPr>
+          <w:ilvl w:val="0"/>
+          <w:numId w:val="3"/>
+        </w:numPr>
+        <w:shd w:val="clear" w:color="auto" w:fill="1F1F1F"/>
+        <w:bidi w:val="0"/>
+        <w:spacing w:after="0" w:line="285" w:lineRule="atLeast"/>
+        <w:rPr>
+          <w:rFonts w:ascii="Consolas" w:eastAsia="Times New Roman" w:hAnsi="Consolas" w:cs="Times New Roman"/>
+          <w:color w:val="CCCCCC"/>
+          <w:kern w:val="0"/>
+          <w:sz w:val="21"/>
+          <w:szCs w:val="21"/>
+          <w14:ligatures w14:val="none"/>
+        </w:rPr>
+      </w:pPr>
+      <w:r>
+        <w:rPr>
+          <w:rFonts w:ascii="Consolas" w:eastAsia="Times New Roman" w:hAnsi="Consolas" w:cs="Times New Roman"/>
+          <w:color w:val="CCCCCC"/>
+          <w:kern w:val="0"/>
+          <w:sz w:val="21"/>
+          <w:szCs w:val="21"/>
+          <w14:ligatures w14:val="none"/>
+        </w:rPr>
+        <w:t>A1 = [0.7, 0.2, 0.1]</w:t>
+      </w:r>
+    </w:p>
+    <w:p>
+      <w:pPr>
+        <w:pStyle w:val="a9"/>
+        <w:numPr>
+          <w:ilvl w:val="0"/>
+          <w:numId w:val="3"/>
+        </w:numPr>
+        <w:shd w:val="clear" w:color="auto" w:fill="1F1F1F"/>
+        <w:bidi w:val="0"/>
+        <w:spacing w:after="0" w:line="285" w:lineRule="atLeast"/>
+        <w:rPr>
+          <w:rFonts w:ascii="Consolas" w:eastAsia="Times New Roman" w:hAnsi="Consolas" w:cs="Times New Roman"/>
+          <w:color w:val="CCCCCC"/>
+          <w:kern w:val="0"/>
+          <w:sz w:val="21"/>
+          <w:szCs w:val="21"/>
+          <w14:ligatures w14:val="none"/>
+        </w:rPr>
+      </w:pPr>
+      <w:r>
+        <w:rPr>
+          <w:rFonts w:ascii="Consolas" w:eastAsia="Times New Roman" w:hAnsi="Consolas" w:cs="Times New Roman"/>
+          <w:color w:val="CCCCCC"/>
+          <w:kern w:val="0"/>
+          <w:sz w:val="21"/>
+          <w:szCs w:val="21"/>
+          <w14:ligatures w14:val="none"/>
+        </w:rPr>
+        <w:t>A2 = [0.1, 0.7, 0.2]</w:t>
+      </w:r>
+    </w:p>
+    <w:p>
+      <w:pPr>
+        <w:pStyle w:val="a9"/>
+        <w:numPr>
+          <w:ilvl w:val="0"/>
+          <w:numId w:val="3"/>
+        </w:numPr>
+        <w:shd w:val="clear" w:color="auto" w:fill="1F1F1F"/>
+        <w:bidi w:val="0"/>
+        <w:spacing w:after="0" w:line="285" w:lineRule="atLeast"/>
+        <w:rPr>
+          <w:rFonts w:ascii="Consolas" w:eastAsia="Times New Roman" w:hAnsi="Consolas" w:cs="Times New Roman"/>
+          <w:color w:val="CCCCCC"/>
+          <w:kern w:val="0"/>
+          <w:sz w:val="21"/>
+          <w:szCs w:val="21"/>
+          <w14:ligatures w14:val="none"/>
+        </w:rPr>
+      </w:pPr>
+      <w:r>
+        <w:rPr>
+          <w:rFonts w:ascii="Consolas" w:eastAsia="Times New Roman" w:hAnsi="Consolas" w:cs="Times New Roman"/>
+          <w:color w:val="CCCCCC"/>
+          <w:kern w:val="0"/>
+          <w:sz w:val="21"/>
+          <w:szCs w:val="21"/>
+          <w14:ligatures w14:val="none"/>
+        </w:rPr>
+        <w:t>A3 = [0.2, 0.1, 0.7]</w:t>
+      </w:r>
+    </w:p>
+    <w:p>
+      <w:pPr>
+        <w:pStyle w:val="a9"/>
+        <w:numPr>
+          <w:ilvl w:val="0"/>
+          <w:numId w:val="3"/>
+        </w:numPr>
+        <w:shd w:val="clear" w:color="auto" w:fill="1F1F1F"/>
+        <w:bidi w:val="0"/>
+        <w:spacing w:after="0" w:line="285" w:lineRule="atLeast"/>
+        <w:rPr>
+          <w:rFonts w:ascii="Consolas" w:eastAsia="Times New Roman" w:hAnsi="Consolas" w:cs="Times New Roman"/>
+          <w:color w:val="CCCCCC"/>
+          <w:kern w:val="0"/>
+          <w:sz w:val="21"/>
+          <w:szCs w:val="21"/>
+          <w14:ligatures w14:val="none"/>
+        </w:rPr>
+      </w:pPr>
+    </w:p>
+    <w:p>
+      <w:pPr>
+        <w:pStyle w:val="a9"/>
+        <w:numPr>
+          <w:ilvl w:val="0"/>
+          <w:numId w:val="3"/>
+        </w:numPr>
+        <w:shd w:val="clear" w:color="auto" w:fill="1F1F1F"/>
+        <w:bidi w:val="0"/>
+        <w:spacing w:after="0" w:line="285" w:lineRule="atLeast"/>
+        <w:rPr>
+          <w:rFonts w:ascii="Consolas" w:eastAsia="Times New Roman" w:hAnsi="Consolas" w:cs="Times New Roman"/>
+          <w:color w:val="CCCCCC"/>
+          <w:kern w:val="0"/>
+          <w:sz w:val="21"/>
+          <w:szCs w:val="21"/>
+          <w14:ligatures w14:val="none"/>
+        </w:rPr>
+      </w:pPr>
+      <w:r>
+        <w:rPr>
+          <w:rFonts w:ascii="Consolas" w:eastAsia="Times New Roman" w:hAnsi="Consolas" w:cs="Times New Roman"/>
+          <w:color w:val="CCCCCC"/>
+          <w:kern w:val="0"/>
+          <w:sz w:val="21"/>
+          <w:szCs w:val="21"/>
+          <w14:ligatures w14:val="none"/>
+        </w:rPr>
+        <w:t>=====================================</w:t>
+      </w:r>
+    </w:p>
+    <w:p>
+      <w:pPr>
+        <w:pStyle w:val="a9"/>
+        <w:numPr>
+          <w:ilvl w:val="0"/>
+          <w:numId w:val="3"/>
+        </w:numPr>
+        <w:shd w:val="clear" w:color="auto" w:fill="1F1F1F"/>
+        <w:bidi w:val="0"/>
+        <w:spacing w:after="0" w:line="285" w:lineRule="atLeast"/>
+        <w:rPr>
+          <w:rFonts w:ascii="Consolas" w:eastAsia="Times New Roman" w:hAnsi="Consolas" w:cs="Times New Roman"/>
+          <w:color w:val="CCCCCC"/>
+          <w:kern w:val="0"/>
+          <w:sz w:val="21"/>
+          <w:szCs w:val="21"/>
+          <w14:ligatures w14:val="none"/>
+        </w:rPr>
+      </w:pPr>
+      <w:r>
+        <w:rPr>
+          <w:rFonts w:ascii="Consolas" w:eastAsia="Times New Roman" w:hAnsi="Consolas" w:cs="Times New Roman"/>
+          <w:color w:val="CCCCCC"/>
+          <w:kern w:val="0"/>
+          <w:sz w:val="21"/>
+          <w:szCs w:val="21"/>
+          <w14:ligatures w14:val="none"/>
+        </w:rPr>
+        <w:t>The key of the first letter:</w:t>
+      </w:r>
+    </w:p>
+    <w:p>
+      <w:pPr>
+        <w:pStyle w:val="a9"/>
+        <w:numPr>
+          <w:ilvl w:val="0"/>
+          <w:numId w:val="3"/>
+        </w:numPr>
+        <w:shd w:val="clear" w:color="auto" w:fill="1F1F1F"/>
+        <w:bidi w:val="0"/>
+        <w:spacing w:after="0" w:line="285" w:lineRule="atLeast"/>
+        <w:rPr>
+          <w:rFonts w:ascii="Consolas" w:eastAsia="Times New Roman" w:hAnsi="Consolas" w:cs="Times New Roman"/>
+          <w:color w:val="CCCCCC"/>
+          <w:kern w:val="0"/>
+          <w:sz w:val="21"/>
+          <w:szCs w:val="21"/>
+          <w14:ligatures w14:val="none"/>
+        </w:rPr>
+      </w:pPr>
+    </w:p>
+    <w:p>
+      <w:pPr>
+        <w:pStyle w:val="a9"/>
+        <w:numPr>
+          <w:ilvl w:val="0"/>
+          <w:numId w:val="3"/>
+        </w:numPr>
+        <w:shd w:val="clear" w:color="auto" w:fill="1F1F1F"/>
+        <w:bidi w:val="0"/>
+        <w:spacing w:after="0" w:line="285" w:lineRule="atLeast"/>
+        <w:rPr>
+          <w:rFonts w:ascii="Consolas" w:eastAsia="Times New Roman" w:hAnsi="Consolas" w:cs="Times New Roman"/>
+          <w:color w:val="CCCCCC"/>
+          <w:kern w:val="0"/>
+          <w:sz w:val="21"/>
+          <w:szCs w:val="21"/>
+          <w14:ligatures w14:val="none"/>
+        </w:rPr>
+      </w:pPr>
+      <w:r>
+        <w:rPr>
+          <w:rFonts w:ascii="Consolas" w:eastAsia="Times New Roman" w:hAnsi="Consolas" w:cs="Times New Roman"/>
+          <w:color w:val="CCCCCC"/>
+          <w:kern w:val="0"/>
+          <w:sz w:val="21"/>
+          <w:szCs w:val="21"/>
+          <w14:ligatures w14:val="none"/>
+        </w:rPr>
+        <w:t>The first of the blocks are: [0, 2, 2, 2, 2]</w:t>
+      </w:r>
+    </w:p>
+    <w:p>
+      <w:pPr>
+        <w:pStyle w:val="a9"/>
+        <w:numPr>
+          <w:ilvl w:val="0"/>
+          <w:numId w:val="3"/>
+        </w:numPr>
+        <w:shd w:val="clear" w:color="auto" w:fill="1F1F1F"/>
+        <w:bidi w:val="0"/>
+        <w:spacing w:after="0" w:line="285" w:lineRule="atLeast"/>
+        <w:rPr>
+          <w:rFonts w:ascii="Consolas" w:eastAsia="Times New Roman" w:hAnsi="Consolas" w:cs="Times New Roman"/>
+          <w:color w:val="CCCCCC"/>
+          <w:kern w:val="0"/>
+          <w:sz w:val="21"/>
+          <w:szCs w:val="21"/>
+          <w14:ligatures w14:val="none"/>
+        </w:rPr>
+      </w:pPr>
+      <w:r>
+        <w:rPr>
+          <w:rFonts w:ascii="Consolas" w:eastAsia="Times New Roman" w:hAnsi="Consolas" w:cs="Times New Roman"/>
+          <w:color w:val="CCCCCC"/>
+          <w:kern w:val="0"/>
+          <w:sz w:val="21"/>
+          <w:szCs w:val="21"/>
+          <w14:ligatures w14:val="none"/>
+        </w:rPr>
+        <w:t>The Vector of the frequencies of the first letter is: V1 = [0.2, 0.0, 0.8]</w:t>
+      </w:r>
+    </w:p>
+    <w:p>
+      <w:pPr>
+        <w:pStyle w:val="a9"/>
+        <w:numPr>
+          <w:ilvl w:val="0"/>
+          <w:numId w:val="3"/>
+        </w:numPr>
+        <w:shd w:val="clear" w:color="auto" w:fill="1F1F1F"/>
+        <w:bidi w:val="0"/>
+        <w:spacing w:after="0" w:line="285" w:lineRule="atLeast"/>
+        <w:rPr>
+          <w:rFonts w:ascii="Consolas" w:eastAsia="Times New Roman" w:hAnsi="Consolas" w:cs="Times New Roman"/>
+          <w:color w:val="CCCCCC"/>
+          <w:kern w:val="0"/>
+          <w:sz w:val="21"/>
+          <w:szCs w:val="21"/>
+          <w14:ligatures w14:val="none"/>
+        </w:rPr>
+      </w:pPr>
+      <w:r>
+        <w:rPr>
+          <w:rFonts w:ascii="Consolas" w:eastAsia="Times New Roman" w:hAnsi="Consolas" w:cs="Times New Roman"/>
+          <w:color w:val="CCCCCC"/>
+          <w:kern w:val="0"/>
+          <w:sz w:val="21"/>
+          <w:szCs w:val="21"/>
+          <w14:ligatures w14:val="none"/>
+        </w:rPr>
+        <w:t>Now we will calculate the dot products of the matrix V1 with the matrix A1, A2, A3</w:t>
+      </w:r>
+    </w:p>
+    <w:p>
+      <w:pPr>
+        <w:pStyle w:val="a9"/>
+        <w:numPr>
+          <w:ilvl w:val="0"/>
+          <w:numId w:val="3"/>
+        </w:numPr>
+        <w:shd w:val="clear" w:color="auto" w:fill="1F1F1F"/>
+        <w:bidi w:val="0"/>
+        <w:spacing w:after="0" w:line="285" w:lineRule="atLeast"/>
+        <w:rPr>
+          <w:rFonts w:ascii="Consolas" w:eastAsia="Times New Roman" w:hAnsi="Consolas" w:cs="Times New Roman"/>
+          <w:color w:val="CCCCCC"/>
+          <w:kern w:val="0"/>
+          <w:sz w:val="21"/>
+          <w:szCs w:val="21"/>
+          <w14:ligatures w14:val="none"/>
+        </w:rPr>
+      </w:pPr>
+      <w:r>
+        <w:rPr>
+          <w:rFonts w:ascii="Consolas" w:eastAsia="Times New Roman" w:hAnsi="Consolas" w:cs="Times New Roman"/>
+          <w:color w:val="CCCCCC"/>
+          <w:kern w:val="0"/>
+          <w:sz w:val="21"/>
+          <w:szCs w:val="21"/>
+          <w14:ligatures w14:val="none"/>
+        </w:rPr>
+        <w:t>A1V1 = 0.22</w:t>
+      </w:r>
+    </w:p>
+    <w:p>
+      <w:pPr>
+        <w:pStyle w:val="a9"/>
+        <w:numPr>
+          <w:ilvl w:val="0"/>
+          <w:numId w:val="3"/>
+        </w:numPr>
+        <w:shd w:val="clear" w:color="auto" w:fill="1F1F1F"/>
+        <w:bidi w:val="0"/>
+        <w:spacing w:after="0" w:line="285" w:lineRule="atLeast"/>
+        <w:rPr>
+          <w:rFonts w:ascii="Consolas" w:eastAsia="Times New Roman" w:hAnsi="Consolas" w:cs="Times New Roman"/>
+          <w:color w:val="CCCCCC"/>
+          <w:kern w:val="0"/>
+          <w:sz w:val="21"/>
+          <w:szCs w:val="21"/>
+          <w14:ligatures w14:val="none"/>
+        </w:rPr>
+      </w:pPr>
+      <w:r>
+        <w:rPr>
+          <w:rFonts w:ascii="Consolas" w:eastAsia="Times New Roman" w:hAnsi="Consolas" w:cs="Times New Roman"/>
+          <w:color w:val="CCCCCC"/>
+          <w:kern w:val="0"/>
+          <w:sz w:val="21"/>
+          <w:szCs w:val="21"/>
+          <w14:ligatures w14:val="none"/>
+        </w:rPr>
+        <w:t>A2V1 = 0.18000000000000002</w:t>
+      </w:r>
+    </w:p>
+    <w:p>
+      <w:pPr>
+        <w:pStyle w:val="a9"/>
+        <w:numPr>
+          <w:ilvl w:val="0"/>
+          <w:numId w:val="3"/>
+        </w:numPr>
+        <w:shd w:val="clear" w:color="auto" w:fill="1F1F1F"/>
+        <w:bidi w:val="0"/>
+        <w:spacing w:after="0" w:line="285" w:lineRule="atLeast"/>
+        <w:rPr>
+          <w:rFonts w:ascii="Consolas" w:eastAsia="Times New Roman" w:hAnsi="Consolas" w:cs="Times New Roman"/>
+          <w:color w:val="CCCCCC"/>
+          <w:kern w:val="0"/>
+          <w:sz w:val="21"/>
+          <w:szCs w:val="21"/>
+          <w14:ligatures w14:val="none"/>
+        </w:rPr>
+      </w:pPr>
+      <w:r>
+        <w:rPr>
+          <w:rFonts w:ascii="Consolas" w:eastAsia="Times New Roman" w:hAnsi="Consolas" w:cs="Times New Roman"/>
+          <w:color w:val="CCCCCC"/>
+          <w:kern w:val="0"/>
+          <w:sz w:val="21"/>
+          <w:szCs w:val="21"/>
+          <w14:ligatures w14:val="none"/>
+        </w:rPr>
+        <w:t>A3V1 = 0.6</w:t>
+      </w:r>
+    </w:p>
+    <w:p>
+      <w:pPr>
+        <w:pStyle w:val="a9"/>
+        <w:numPr>
+          <w:ilvl w:val="0"/>
+          <w:numId w:val="3"/>
+        </w:numPr>
+        <w:shd w:val="clear" w:color="auto" w:fill="1F1F1F"/>
+        <w:bidi w:val="0"/>
+        <w:spacing w:after="0" w:line="285" w:lineRule="atLeast"/>
+        <w:rPr>
+          <w:rFonts w:ascii="Consolas" w:eastAsia="Times New Roman" w:hAnsi="Consolas" w:cs="Times New Roman"/>
+          <w:color w:val="CCCCCC"/>
+          <w:kern w:val="0"/>
+          <w:sz w:val="21"/>
+          <w:szCs w:val="21"/>
+          <w14:ligatures w14:val="none"/>
+        </w:rPr>
+      </w:pPr>
+      <w:r>
+        <w:rPr>
+          <w:rFonts w:ascii="Consolas" w:eastAsia="Times New Roman" w:hAnsi="Consolas" w:cs="Times New Roman"/>
+          <w:color w:val="CCCCCC"/>
+          <w:kern w:val="0"/>
+          <w:sz w:val="21"/>
+          <w:szCs w:val="21"/>
+          <w14:ligatures w14:val="none"/>
+        </w:rPr>
+        <w:t>The maximal value is for i = 2 and the key of the first letter is: 2</w:t>
+      </w:r>
+    </w:p>
+    <w:p>
+      <w:pPr>
+        <w:pStyle w:val="a9"/>
+        <w:numPr>
+          <w:ilvl w:val="0"/>
+          <w:numId w:val="3"/>
+        </w:numPr>
+        <w:shd w:val="clear" w:color="auto" w:fill="1F1F1F"/>
+        <w:bidi w:val="0"/>
+        <w:spacing w:after="0" w:line="285" w:lineRule="atLeast"/>
+        <w:rPr>
+          <w:rFonts w:ascii="Consolas" w:eastAsia="Times New Roman" w:hAnsi="Consolas" w:cs="Times New Roman"/>
+          <w:color w:val="CCCCCC"/>
+          <w:kern w:val="0"/>
+          <w:sz w:val="21"/>
+          <w:szCs w:val="21"/>
+          <w14:ligatures w14:val="none"/>
+        </w:rPr>
+      </w:pPr>
+    </w:p>
+    <w:p>
+      <w:pPr>
+        <w:pStyle w:val="a9"/>
+        <w:numPr>
+          <w:ilvl w:val="0"/>
+          <w:numId w:val="3"/>
+        </w:numPr>
+        <w:shd w:val="clear" w:color="auto" w:fill="1F1F1F"/>
+        <w:bidi w:val="0"/>
+        <w:spacing w:after="0" w:line="285" w:lineRule="atLeast"/>
+        <w:rPr>
+          <w:rFonts w:ascii="Consolas" w:eastAsia="Times New Roman" w:hAnsi="Consolas" w:cs="Times New Roman"/>
+          <w:color w:val="CCCCCC"/>
+          <w:kern w:val="0"/>
+          <w:sz w:val="21"/>
+          <w:szCs w:val="21"/>
+          <w14:ligatures w14:val="none"/>
+        </w:rPr>
+      </w:pPr>
+      <w:r>
+        <w:rPr>
+          <w:rFonts w:ascii="Consolas" w:eastAsia="Times New Roman" w:hAnsi="Consolas" w:cs="Times New Roman"/>
+          <w:color w:val="CCCCCC"/>
+          <w:kern w:val="0"/>
+          <w:sz w:val="21"/>
+          <w:szCs w:val="21"/>
+          <w14:ligatures w14:val="none"/>
+        </w:rPr>
+        <w:t>=====================================</w:t>
+      </w:r>
+    </w:p>
+    <w:p>
+      <w:pPr>
+        <w:pStyle w:val="a9"/>
+        <w:numPr>
+          <w:ilvl w:val="0"/>
+          <w:numId w:val="3"/>
+        </w:numPr>
+        <w:shd w:val="clear" w:color="auto" w:fill="1F1F1F"/>
+        <w:bidi w:val="0"/>
+        <w:spacing w:after="0" w:line="285" w:lineRule="atLeast"/>
+        <w:rPr>
+          <w:rFonts w:ascii="Consolas" w:eastAsia="Times New Roman" w:hAnsi="Consolas" w:cs="Times New Roman"/>
+          <w:color w:val="CCCCCC"/>
+          <w:kern w:val="0"/>
+          <w:sz w:val="21"/>
+          <w:szCs w:val="21"/>
+          <w14:ligatures w14:val="none"/>
+        </w:rPr>
+      </w:pPr>
+      <w:r>
+        <w:rPr>
+          <w:rFonts w:ascii="Consolas" w:eastAsia="Times New Roman" w:hAnsi="Consolas" w:cs="Times New Roman"/>
+          <w:color w:val="CCCCCC"/>
+          <w:kern w:val="0"/>
+          <w:sz w:val="21"/>
+          <w:szCs w:val="21"/>
+          <w14:ligatures w14:val="none"/>
+        </w:rPr>
+        <w:t>The key of the second letter:</w:t>
+      </w:r>
+    </w:p>
+    <w:p>
+      <w:pPr>
+        <w:pStyle w:val="a9"/>
+        <w:numPr>
+          <w:ilvl w:val="0"/>
+          <w:numId w:val="3"/>
+        </w:numPr>
+        <w:shd w:val="clear" w:color="auto" w:fill="1F1F1F"/>
+        <w:bidi w:val="0"/>
+        <w:spacing w:after="0" w:line="285" w:lineRule="atLeast"/>
+        <w:rPr>
+          <w:rFonts w:ascii="Consolas" w:eastAsia="Times New Roman" w:hAnsi="Consolas" w:cs="Times New Roman"/>
+          <w:color w:val="CCCCCC"/>
+          <w:kern w:val="0"/>
+          <w:sz w:val="21"/>
+          <w:szCs w:val="21"/>
+          <w14:ligatures w14:val="none"/>
+        </w:rPr>
+      </w:pPr>
+    </w:p>
+    <w:p>
+      <w:pPr>
+        <w:pStyle w:val="a9"/>
+        <w:numPr>
+          <w:ilvl w:val="0"/>
+          <w:numId w:val="3"/>
+        </w:numPr>
+        <w:shd w:val="clear" w:color="auto" w:fill="1F1F1F"/>
+        <w:bidi w:val="0"/>
+        <w:spacing w:after="0" w:line="285" w:lineRule="atLeast"/>
+        <w:rPr>
+          <w:rFonts w:ascii="Consolas" w:eastAsia="Times New Roman" w:hAnsi="Consolas" w:cs="Times New Roman"/>
+          <w:color w:val="CCCCCC"/>
+          <w:kern w:val="0"/>
+          <w:sz w:val="21"/>
+          <w:szCs w:val="21"/>
+          <w14:ligatures w14:val="none"/>
+        </w:rPr>
+      </w:pPr>
+      <w:r>
+        <w:rPr>
+          <w:rFonts w:ascii="Consolas" w:eastAsia="Times New Roman" w:hAnsi="Consolas" w:cs="Times New Roman"/>
+          <w:color w:val="CCCCCC"/>
+          <w:kern w:val="0"/>
+          <w:sz w:val="21"/>
+          <w:szCs w:val="21"/>
+          <w14:ligatures w14:val="none"/>
+        </w:rPr>
+        <w:t>The second of the blocks are: [1, 1, 1, 2, 1]</w:t>
+      </w:r>
+    </w:p>
+    <w:p>
+      <w:pPr>
+        <w:pStyle w:val="a9"/>
+        <w:numPr>
+          <w:ilvl w:val="0"/>
+          <w:numId w:val="3"/>
+        </w:numPr>
+        <w:shd w:val="clear" w:color="auto" w:fill="1F1F1F"/>
+        <w:bidi w:val="0"/>
+        <w:spacing w:after="0" w:line="285" w:lineRule="atLeast"/>
+        <w:rPr>
+          <w:rFonts w:ascii="Consolas" w:eastAsia="Times New Roman" w:hAnsi="Consolas" w:cs="Times New Roman"/>
+          <w:color w:val="CCCCCC"/>
+          <w:kern w:val="0"/>
+          <w:sz w:val="21"/>
+          <w:szCs w:val="21"/>
+          <w14:ligatures w14:val="none"/>
+        </w:rPr>
+      </w:pPr>
+      <w:r>
+        <w:rPr>
+          <w:rFonts w:ascii="Consolas" w:eastAsia="Times New Roman" w:hAnsi="Consolas" w:cs="Times New Roman"/>
+          <w:color w:val="CCCCCC"/>
+          <w:kern w:val="0"/>
+          <w:sz w:val="21"/>
+          <w:szCs w:val="21"/>
+          <w14:ligatures w14:val="none"/>
+        </w:rPr>
+        <w:t>The Vector of the frequencies of the second letter is: V2 = [0.0, 0.8, 0.2]</w:t>
+      </w:r>
+    </w:p>
+    <w:p>
+      <w:pPr>
+        <w:pStyle w:val="a9"/>
+        <w:numPr>
+          <w:ilvl w:val="0"/>
+          <w:numId w:val="3"/>
+        </w:numPr>
+        <w:shd w:val="clear" w:color="auto" w:fill="1F1F1F"/>
+        <w:bidi w:val="0"/>
+        <w:spacing w:after="0" w:line="285" w:lineRule="atLeast"/>
+        <w:rPr>
+          <w:rFonts w:ascii="Consolas" w:eastAsia="Times New Roman" w:hAnsi="Consolas" w:cs="Times New Roman"/>
+          <w:color w:val="CCCCCC"/>
+          <w:kern w:val="0"/>
+          <w:sz w:val="21"/>
+          <w:szCs w:val="21"/>
+          <w14:ligatures w14:val="none"/>
+        </w:rPr>
+      </w:pPr>
+      <w:r>
+        <w:rPr>
+          <w:rFonts w:ascii="Consolas" w:eastAsia="Times New Roman" w:hAnsi="Consolas" w:cs="Times New Roman"/>
+          <w:color w:val="CCCCCC"/>
+          <w:kern w:val="0"/>
+          <w:sz w:val="21"/>
+          <w:szCs w:val="21"/>
+          <w14:ligatures w14:val="none"/>
+        </w:rPr>
+        <w:t>Now we will calculate the dot products of the matrix V2 with the matrix A1, A2, A3</w:t>
+      </w:r>
+    </w:p>
+    <w:p>
+      <w:pPr>
+        <w:pStyle w:val="a9"/>
+        <w:numPr>
+          <w:ilvl w:val="0"/>
+          <w:numId w:val="3"/>
+        </w:numPr>
+        <w:shd w:val="clear" w:color="auto" w:fill="1F1F1F"/>
+        <w:bidi w:val="0"/>
+        <w:spacing w:after="0" w:line="285" w:lineRule="atLeast"/>
+        <w:rPr>
+          <w:rFonts w:ascii="Consolas" w:eastAsia="Times New Roman" w:hAnsi="Consolas" w:cs="Times New Roman"/>
+          <w:color w:val="CCCCCC"/>
+          <w:kern w:val="0"/>
+          <w:sz w:val="21"/>
+          <w:szCs w:val="21"/>
+          <w14:ligatures w14:val="none"/>
+        </w:rPr>
+      </w:pPr>
+      <w:r>
+        <w:rPr>
+          <w:rFonts w:ascii="Consolas" w:eastAsia="Times New Roman" w:hAnsi="Consolas" w:cs="Times New Roman"/>
+          <w:color w:val="CCCCCC"/>
+          <w:kern w:val="0"/>
+          <w:sz w:val="21"/>
+          <w:szCs w:val="21"/>
+          <w14:ligatures w14:val="none"/>
+        </w:rPr>
+        <w:t>A1V2 = 0.18000000000000002</w:t>
+      </w:r>
+    </w:p>
+    <w:p>
+      <w:pPr>
+        <w:pStyle w:val="a9"/>
+        <w:numPr>
+          <w:ilvl w:val="0"/>
+          <w:numId w:val="3"/>
+        </w:numPr>
+        <w:shd w:val="clear" w:color="auto" w:fill="1F1F1F"/>
+        <w:bidi w:val="0"/>
+        <w:spacing w:after="0" w:line="285" w:lineRule="atLeast"/>
+        <w:rPr>
+          <w:rFonts w:ascii="Consolas" w:eastAsia="Times New Roman" w:hAnsi="Consolas" w:cs="Times New Roman"/>
+          <w:color w:val="CCCCCC"/>
+          <w:kern w:val="0"/>
+          <w:sz w:val="21"/>
+          <w:szCs w:val="21"/>
+          <w14:ligatures w14:val="none"/>
+        </w:rPr>
+      </w:pPr>
+      <w:r>
+        <w:rPr>
+          <w:rFonts w:ascii="Consolas" w:eastAsia="Times New Roman" w:hAnsi="Consolas" w:cs="Times New Roman"/>
+          <w:color w:val="CCCCCC"/>
+          <w:kern w:val="0"/>
+          <w:sz w:val="21"/>
+          <w:szCs w:val="21"/>
+          <w14:ligatures w14:val="none"/>
+        </w:rPr>
+        <w:t>A2V2 = 0.6</w:t>
+      </w:r>
+    </w:p>
+    <w:p>
+      <w:pPr>
+        <w:pStyle w:val="a9"/>
+        <w:numPr>
+          <w:ilvl w:val="0"/>
+          <w:numId w:val="3"/>
+        </w:numPr>
+        <w:shd w:val="clear" w:color="auto" w:fill="1F1F1F"/>
+        <w:bidi w:val="0"/>
+        <w:spacing w:after="0" w:line="285" w:lineRule="atLeast"/>
+        <w:rPr>
+          <w:rFonts w:ascii="Consolas" w:eastAsia="Times New Roman" w:hAnsi="Consolas" w:cs="Times New Roman"/>
+          <w:color w:val="CCCCCC"/>
+          <w:kern w:val="0"/>
+          <w:sz w:val="21"/>
+          <w:szCs w:val="21"/>
+          <w14:ligatures w14:val="none"/>
+        </w:rPr>
+      </w:pPr>
+      <w:r>
+        <w:rPr>
+          <w:rFonts w:ascii="Consolas" w:eastAsia="Times New Roman" w:hAnsi="Consolas" w:cs="Times New Roman"/>
+          <w:color w:val="CCCCCC"/>
+          <w:kern w:val="0"/>
+          <w:sz w:val="21"/>
+          <w:szCs w:val="21"/>
+          <w14:ligatures w14:val="none"/>
+        </w:rPr>
+        <w:t>A3V2 = 0.22</w:t>
+      </w:r>
+    </w:p>
+    <w:p>
+      <w:pPr>
+        <w:pStyle w:val="a9"/>
+        <w:numPr>
+          <w:ilvl w:val="0"/>
+          <w:numId w:val="3"/>
+        </w:numPr>
+        <w:shd w:val="clear" w:color="auto" w:fill="1F1F1F"/>
+        <w:bidi w:val="0"/>
+        <w:spacing w:after="0" w:line="285" w:lineRule="atLeast"/>
+        <w:rPr>
+          <w:rFonts w:ascii="Consolas" w:eastAsia="Times New Roman" w:hAnsi="Consolas" w:cs="Times New Roman"/>
+          <w:color w:val="CCCCCC"/>
+          <w:kern w:val="0"/>
+          <w:sz w:val="21"/>
+          <w:szCs w:val="21"/>
+          <w14:ligatures w14:val="none"/>
+        </w:rPr>
+      </w:pPr>
+      <w:r>
+        <w:rPr>
+          <w:rFonts w:ascii="Consolas" w:eastAsia="Times New Roman" w:hAnsi="Consolas" w:cs="Times New Roman"/>
+          <w:color w:val="CCCCCC"/>
+          <w:kern w:val="0"/>
+          <w:sz w:val="21"/>
+          <w:szCs w:val="21"/>
+          <w14:ligatures w14:val="none"/>
+        </w:rPr>
+        <w:t>The maximal value is for i = 1 and the key of the second letter is: 1</w:t>
+      </w:r>
+    </w:p>
+    <w:p>
+      <w:pPr>
+        <w:pStyle w:val="a9"/>
+        <w:numPr>
+          <w:ilvl w:val="0"/>
+          <w:numId w:val="3"/>
+        </w:numPr>
+        <w:shd w:val="clear" w:color="auto" w:fill="1F1F1F"/>
+        <w:bidi w:val="0"/>
+        <w:spacing w:after="0" w:line="285" w:lineRule="atLeast"/>
+        <w:rPr>
+          <w:rFonts w:ascii="Consolas" w:eastAsia="Times New Roman" w:hAnsi="Consolas" w:cs="Times New Roman"/>
+          <w:color w:val="CCCCCC"/>
+          <w:kern w:val="0"/>
+          <w:sz w:val="21"/>
+          <w:szCs w:val="21"/>
+          <w14:ligatures w14:val="none"/>
+        </w:rPr>
+      </w:pPr>
+      <w:r>
+        <w:rPr>
+          <w:rFonts w:ascii="Consolas" w:eastAsia="Times New Roman" w:hAnsi="Consolas" w:cs="Times New Roman"/>
+          <w:color w:val="CCCCCC"/>
+          <w:kern w:val="0"/>
+          <w:sz w:val="21"/>
+          <w:szCs w:val="21"/>
+          <w14:ligatures w14:val="none"/>
+        </w:rPr>
+        <w:t>=====================================</w:t>
+      </w:r>
+    </w:p>
+    <w:p>
+      <w:pPr>
+        <w:pStyle w:val="a9"/>
+        <w:numPr>
+          <w:ilvl w:val="0"/>
+          <w:numId w:val="3"/>
+        </w:numPr>
+        <w:shd w:val="clear" w:color="auto" w:fill="1F1F1F"/>
+        <w:bidi w:val="0"/>
+        <w:spacing w:after="0" w:line="285" w:lineRule="atLeast"/>
+        <w:rPr>
+          <w:rFonts w:ascii="Consolas" w:eastAsia="Times New Roman" w:hAnsi="Consolas" w:cs="Times New Roman"/>
+          <w:color w:val="CCCCCC"/>
+          <w:kern w:val="0"/>
+          <w:sz w:val="21"/>
+          <w:szCs w:val="21"/>
+          <w14:ligatures w14:val="none"/>
+        </w:rPr>
+      </w:pPr>
+      <w:r>
+        <w:rPr>
+          <w:rFonts w:ascii="Consolas" w:eastAsia="Times New Roman" w:hAnsi="Consolas" w:cs="Times New Roman"/>
+          <w:color w:val="CCCCCC"/>
+          <w:kern w:val="0"/>
+          <w:sz w:val="21"/>
+          <w:szCs w:val="21"/>
+          <w14:ligatures w14:val="none"/>
+        </w:rPr>
+        <w:t>The key of the third letter:</w:t>
+      </w:r>
+    </w:p>
+    <w:p>
+      <w:pPr>
+        <w:pStyle w:val="a9"/>
+        <w:numPr>
+          <w:ilvl w:val="0"/>
+          <w:numId w:val="3"/>
+        </w:numPr>
+        <w:shd w:val="clear" w:color="auto" w:fill="1F1F1F"/>
+        <w:bidi w:val="0"/>
+        <w:spacing w:after="0" w:line="285" w:lineRule="atLeast"/>
+        <w:rPr>
+          <w:rFonts w:ascii="Consolas" w:eastAsia="Times New Roman" w:hAnsi="Consolas" w:cs="Times New Roman"/>
+          <w:color w:val="CCCCCC"/>
+          <w:kern w:val="0"/>
+          <w:sz w:val="21"/>
+          <w:szCs w:val="21"/>
+          <w14:ligatures w14:val="none"/>
+        </w:rPr>
+      </w:pPr>
+    </w:p>
+    <w:p>
+      <w:pPr>
+        <w:pStyle w:val="a9"/>
+        <w:numPr>
+          <w:ilvl w:val="0"/>
+          <w:numId w:val="3"/>
+        </w:numPr>
+        <w:shd w:val="clear" w:color="auto" w:fill="1F1F1F"/>
+        <w:bidi w:val="0"/>
+        <w:spacing w:after="0" w:line="285" w:lineRule="atLeast"/>
+        <w:rPr>
+          <w:rFonts w:ascii="Consolas" w:eastAsia="Times New Roman" w:hAnsi="Consolas" w:cs="Times New Roman"/>
+          <w:color w:val="CCCCCC"/>
+          <w:kern w:val="0"/>
+          <w:sz w:val="21"/>
+          <w:szCs w:val="21"/>
+          <w14:ligatures w14:val="none"/>
+        </w:rPr>
+      </w:pPr>
+      <w:r>
+        <w:rPr>
+          <w:rFonts w:ascii="Consolas" w:eastAsia="Times New Roman" w:hAnsi="Consolas" w:cs="Times New Roman"/>
+          <w:color w:val="CCCCCC"/>
+          <w:kern w:val="0"/>
+          <w:sz w:val="21"/>
+          <w:szCs w:val="21"/>
+          <w14:ligatures w14:val="none"/>
+        </w:rPr>
+        <w:t>The third of the blocks are: [2, 2, 0, 1, 1]</w:t>
+      </w:r>
+    </w:p>
+    <w:p>
+      <w:pPr>
+        <w:pStyle w:val="a9"/>
+        <w:numPr>
+          <w:ilvl w:val="0"/>
+          <w:numId w:val="3"/>
+        </w:numPr>
+        <w:shd w:val="clear" w:color="auto" w:fill="1F1F1F"/>
+        <w:bidi w:val="0"/>
+        <w:spacing w:after="0" w:line="285" w:lineRule="atLeast"/>
+        <w:rPr>
+          <w:rFonts w:ascii="Consolas" w:eastAsia="Times New Roman" w:hAnsi="Consolas" w:cs="Times New Roman"/>
+          <w:color w:val="CCCCCC"/>
+          <w:kern w:val="0"/>
+          <w:sz w:val="21"/>
+          <w:szCs w:val="21"/>
+          <w14:ligatures w14:val="none"/>
+        </w:rPr>
+      </w:pPr>
+      <w:r>
+        <w:rPr>
+          <w:rFonts w:ascii="Consolas" w:eastAsia="Times New Roman" w:hAnsi="Consolas" w:cs="Times New Roman"/>
+          <w:color w:val="CCCCCC"/>
+          <w:kern w:val="0"/>
+          <w:sz w:val="21"/>
+          <w:szCs w:val="21"/>
+          <w14:ligatures w14:val="none"/>
+        </w:rPr>
+        <w:lastRenderedPageBreak/>
+        <w:t>The Vector of the frequencies of the third letter is: V3 = [0.2, 0.4, 0.4]</w:t>
+      </w:r>
+    </w:p>
+    <w:p>
+      <w:pPr>
+        <w:pStyle w:val="a9"/>
+        <w:numPr>
+          <w:ilvl w:val="0"/>
+          <w:numId w:val="3"/>
+        </w:numPr>
+        <w:shd w:val="clear" w:color="auto" w:fill="1F1F1F"/>
+        <w:bidi w:val="0"/>
+        <w:spacing w:after="0" w:line="285" w:lineRule="atLeast"/>
+        <w:rPr>
+          <w:rFonts w:ascii="Consolas" w:eastAsia="Times New Roman" w:hAnsi="Consolas" w:cs="Times New Roman"/>
+          <w:color w:val="CCCCCC"/>
+          <w:kern w:val="0"/>
+          <w:sz w:val="21"/>
+          <w:szCs w:val="21"/>
+          <w14:ligatures w14:val="none"/>
+        </w:rPr>
+      </w:pPr>
+      <w:r>
+        <w:rPr>
+          <w:rFonts w:ascii="Consolas" w:eastAsia="Times New Roman" w:hAnsi="Consolas" w:cs="Times New Roman"/>
+          <w:color w:val="CCCCCC"/>
+          <w:kern w:val="0"/>
+          <w:sz w:val="21"/>
+          <w:szCs w:val="21"/>
+          <w14:ligatures w14:val="none"/>
+        </w:rPr>
+        <w:t>Now we will calculate the dot products of the matrix V3 with the matrix A1, A2, A3</w:t>
+      </w:r>
+    </w:p>
+    <w:p>
+      <w:pPr>
+        <w:pStyle w:val="a9"/>
+        <w:numPr>
+          <w:ilvl w:val="0"/>
+          <w:numId w:val="3"/>
+        </w:numPr>
+        <w:shd w:val="clear" w:color="auto" w:fill="1F1F1F"/>
+        <w:bidi w:val="0"/>
+        <w:spacing w:after="0" w:line="285" w:lineRule="atLeast"/>
+        <w:rPr>
+          <w:rFonts w:ascii="Consolas" w:eastAsia="Times New Roman" w:hAnsi="Consolas" w:cs="Times New Roman"/>
+          <w:color w:val="CCCCCC"/>
+          <w:kern w:val="0"/>
+          <w:sz w:val="21"/>
+          <w:szCs w:val="21"/>
+          <w14:ligatures w14:val="none"/>
+        </w:rPr>
+      </w:pPr>
+      <w:r>
+        <w:rPr>
+          <w:rFonts w:ascii="Consolas" w:eastAsia="Times New Roman" w:hAnsi="Consolas" w:cs="Times New Roman"/>
+          <w:color w:val="CCCCCC"/>
+          <w:kern w:val="0"/>
+          <w:sz w:val="21"/>
+          <w:szCs w:val="21"/>
+          <w14:ligatures w14:val="none"/>
+        </w:rPr>
+        <w:t>A1V3 = 0.26</w:t>
+      </w:r>
+    </w:p>
+    <w:p>
+      <w:pPr>
+        <w:pStyle w:val="a9"/>
+        <w:numPr>
+          <w:ilvl w:val="0"/>
+          <w:numId w:val="3"/>
+        </w:numPr>
+        <w:shd w:val="clear" w:color="auto" w:fill="1F1F1F"/>
+        <w:bidi w:val="0"/>
+        <w:spacing w:after="0" w:line="285" w:lineRule="atLeast"/>
+        <w:rPr>
+          <w:rFonts w:ascii="Consolas" w:eastAsia="Times New Roman" w:hAnsi="Consolas" w:cs="Times New Roman"/>
+          <w:color w:val="CCCCCC"/>
+          <w:kern w:val="0"/>
+          <w:sz w:val="21"/>
+          <w:szCs w:val="21"/>
+          <w14:ligatures w14:val="none"/>
+        </w:rPr>
+      </w:pPr>
+      <w:r>
+        <w:rPr>
+          <w:rFonts w:ascii="Consolas" w:eastAsia="Times New Roman" w:hAnsi="Consolas" w:cs="Times New Roman"/>
+          <w:color w:val="CCCCCC"/>
+          <w:kern w:val="0"/>
+          <w:sz w:val="21"/>
+          <w:szCs w:val="21"/>
+          <w14:ligatures w14:val="none"/>
+        </w:rPr>
+        <w:t>A2V3 = 0.38</w:t>
+      </w:r>
+    </w:p>
+    <w:p>
+      <w:pPr>
+        <w:pStyle w:val="a9"/>
+        <w:numPr>
+          <w:ilvl w:val="0"/>
+          <w:numId w:val="3"/>
+        </w:numPr>
+        <w:shd w:val="clear" w:color="auto" w:fill="1F1F1F"/>
+        <w:bidi w:val="0"/>
+        <w:spacing w:after="0" w:line="285" w:lineRule="atLeast"/>
+        <w:rPr>
+          <w:rFonts w:ascii="Consolas" w:eastAsia="Times New Roman" w:hAnsi="Consolas" w:cs="Times New Roman"/>
+          <w:color w:val="CCCCCC"/>
+          <w:kern w:val="0"/>
+          <w:sz w:val="21"/>
+          <w:szCs w:val="21"/>
+          <w14:ligatures w14:val="none"/>
+        </w:rPr>
+      </w:pPr>
+      <w:r>
+        <w:rPr>
+          <w:rFonts w:ascii="Consolas" w:eastAsia="Times New Roman" w:hAnsi="Consolas" w:cs="Times New Roman"/>
+          <w:color w:val="CCCCCC"/>
+          <w:kern w:val="0"/>
+          <w:sz w:val="21"/>
+          <w:szCs w:val="21"/>
+          <w14:ligatures w14:val="none"/>
+        </w:rPr>
+        <w:t>A3V3 = 0.36</w:t>
+      </w:r>
+    </w:p>
+    <w:p>
+      <w:pPr>
+        <w:pStyle w:val="a9"/>
+        <w:numPr>
+          <w:ilvl w:val="0"/>
+          <w:numId w:val="3"/>
+        </w:numPr>
+        <w:shd w:val="clear" w:color="auto" w:fill="1F1F1F"/>
+        <w:bidi w:val="0"/>
+        <w:spacing w:after="0" w:line="285" w:lineRule="atLeast"/>
+        <w:rPr>
+          <w:rFonts w:ascii="Consolas" w:eastAsia="Times New Roman" w:hAnsi="Consolas" w:cs="Times New Roman"/>
+          <w:color w:val="CCCCCC"/>
+          <w:kern w:val="0"/>
+          <w:sz w:val="21"/>
+          <w:szCs w:val="21"/>
+          <w14:ligatures w14:val="none"/>
+        </w:rPr>
+      </w:pPr>
+      <w:r>
+        <w:rPr>
+          <w:rFonts w:ascii="Consolas" w:eastAsia="Times New Roman" w:hAnsi="Consolas" w:cs="Times New Roman"/>
+          <w:color w:val="CCCCCC"/>
+          <w:kern w:val="0"/>
+          <w:sz w:val="21"/>
+          <w:szCs w:val="21"/>
+          <w14:ligatures w14:val="none"/>
+        </w:rPr>
+        <w:t>The maximal value is for i = 1 and the key of the third letter is: 1</w:t>
+      </w:r>
+    </w:p>
+    <w:p>
+      <w:pPr>
+        <w:pStyle w:val="a9"/>
+        <w:numPr>
+          <w:ilvl w:val="0"/>
+          <w:numId w:val="3"/>
+        </w:numPr>
+        <w:shd w:val="clear" w:color="auto" w:fill="1F1F1F"/>
+        <w:bidi w:val="0"/>
+        <w:spacing w:after="0" w:line="285" w:lineRule="atLeast"/>
+        <w:rPr>
+          <w:rFonts w:ascii="Consolas" w:eastAsia="Times New Roman" w:hAnsi="Consolas" w:cs="Times New Roman"/>
+          <w:color w:val="CCCCCC"/>
+          <w:kern w:val="0"/>
+          <w:sz w:val="21"/>
+          <w:szCs w:val="21"/>
+          <w14:ligatures w14:val="none"/>
+        </w:rPr>
+      </w:pPr>
+      <w:r>
+        <w:rPr>
+          <w:rFonts w:ascii="Consolas" w:eastAsia="Times New Roman" w:hAnsi="Consolas" w:cs="Times New Roman"/>
+          <w:color w:val="CCCCCC"/>
+          <w:kern w:val="0"/>
+          <w:sz w:val="21"/>
+          <w:szCs w:val="21"/>
+          <w14:ligatures w14:val="none"/>
+        </w:rPr>
+        <w:t>=====================================</w:t>
+      </w:r>
+    </w:p>
+    <w:p>
+      <w:pPr>
+        <w:pStyle w:val="a9"/>
+        <w:numPr>
+          <w:ilvl w:val="0"/>
+          <w:numId w:val="3"/>
+        </w:numPr>
+        <w:shd w:val="clear" w:color="auto" w:fill="1F1F1F"/>
+        <w:bidi w:val="0"/>
+        <w:spacing w:after="0" w:line="285" w:lineRule="atLeast"/>
+        <w:rPr>
+          <w:rFonts w:ascii="Consolas" w:eastAsia="Times New Roman" w:hAnsi="Consolas" w:cs="Times New Roman"/>
+          <w:color w:val="CCCCCC"/>
+          <w:kern w:val="0"/>
+          <w:sz w:val="21"/>
+          <w:szCs w:val="21"/>
+          <w14:ligatures w14:val="none"/>
+        </w:rPr>
+      </w:pPr>
+      <w:r>
+        <w:rPr>
+          <w:rFonts w:ascii="Consolas" w:eastAsia="Times New Roman" w:hAnsi="Consolas" w:cs="Times New Roman"/>
+          <w:color w:val="CCCCCC"/>
+          <w:kern w:val="0"/>
+          <w:sz w:val="21"/>
+          <w:szCs w:val="21"/>
+          <w14:ligatures w14:val="none"/>
+        </w:rPr>
+        <w:t>The encrypt key is: [2, 1, 1]</w:t>
+      </w:r>
+    </w:p>
+    <w:p>
+      <w:pPr>
+        <w:pStyle w:val="a9"/>
+        <w:numPr>
+          <w:ilvl w:val="0"/>
+          <w:numId w:val="3"/>
+        </w:numPr>
+        <w:shd w:val="clear" w:color="auto" w:fill="1F1F1F"/>
+        <w:bidi w:val="0"/>
+        <w:spacing w:after="0" w:line="285" w:lineRule="atLeast"/>
+        <w:rPr>
+          <w:rFonts w:ascii="Consolas" w:eastAsia="Times New Roman" w:hAnsi="Consolas" w:cs="Times New Roman"/>
+          <w:color w:val="CCCCCC"/>
+          <w:kern w:val="0"/>
+          <w:sz w:val="21"/>
+          <w:szCs w:val="21"/>
+          <w14:ligatures w14:val="none"/>
+        </w:rPr>
+      </w:pPr>
+      <w:r>
+        <w:rPr>
+          <w:rFonts w:ascii="Consolas" w:eastAsia="Times New Roman" w:hAnsi="Consolas" w:cs="Times New Roman"/>
+          <w:color w:val="CCCCCC"/>
+          <w:kern w:val="0"/>
+          <w:sz w:val="21"/>
+          <w:szCs w:val="21"/>
+          <w14:ligatures w14:val="none"/>
+        </w:rPr>
+        <w:t>The decrypt key is: [1, 2, 2]</w:t>
+      </w:r>
+    </w:p>
+    <w:p>
+      <w:pPr>
+        <w:pStyle w:val="a9"/>
+        <w:numPr>
+          <w:ilvl w:val="0"/>
+          <w:numId w:val="3"/>
+        </w:numPr>
+        <w:shd w:val="clear" w:color="auto" w:fill="1F1F1F"/>
+        <w:bidi w:val="0"/>
+        <w:spacing w:after="0" w:line="285" w:lineRule="atLeast"/>
+        <w:rPr>
+          <w:rFonts w:ascii="Consolas" w:eastAsia="Times New Roman" w:hAnsi="Consolas" w:cs="Times New Roman"/>
+          <w:color w:val="CCCCCC"/>
+          <w:kern w:val="0"/>
+          <w:sz w:val="21"/>
+          <w:szCs w:val="21"/>
+          <w14:ligatures w14:val="none"/>
+        </w:rPr>
+      </w:pPr>
+      <w:r>
+        <w:rPr>
+          <w:rFonts w:ascii="Consolas" w:eastAsia="Times New Roman" w:hAnsi="Consolas" w:cs="Times New Roman"/>
+          <w:color w:val="CCCCCC"/>
+          <w:kern w:val="0"/>
+          <w:sz w:val="21"/>
+          <w:szCs w:val="21"/>
+          <w14:ligatures w14:val="none"/>
+        </w:rPr>
+        <w:t>=====================================</w:t>
+      </w:r>
+    </w:p>
+    <w:p>
+      <w:pPr>
+        <w:pStyle w:val="a9"/>
+        <w:numPr>
+          <w:ilvl w:val="0"/>
+          <w:numId w:val="3"/>
+        </w:numPr>
+        <w:shd w:val="clear" w:color="auto" w:fill="1F1F1F"/>
+        <w:bidi w:val="0"/>
+        <w:spacing w:after="0" w:line="285" w:lineRule="atLeast"/>
+        <w:rPr>
+          <w:rFonts w:ascii="Consolas" w:eastAsia="Times New Roman" w:hAnsi="Consolas" w:cs="Times New Roman"/>
+          <w:color w:val="CCCCCC"/>
+          <w:kern w:val="0"/>
+          <w:sz w:val="21"/>
+          <w:szCs w:val="21"/>
+          <w14:ligatures w14:val="none"/>
+        </w:rPr>
+      </w:pPr>
+      <w:r>
+        <w:rPr>
+          <w:rFonts w:ascii="Consolas" w:eastAsia="Times New Roman" w:hAnsi="Consolas" w:cs="Times New Roman"/>
+          <w:color w:val="CCCCCC"/>
+          <w:kern w:val="0"/>
+          <w:sz w:val="21"/>
+          <w:szCs w:val="21"/>
+          <w14:ligatures w14:val="none"/>
+        </w:rPr>
+        <w:t xml:space="preserve">The key of the decrypt text is: 122 122 122 122 122 </w:t>
+      </w:r>
+    </w:p>
+    <w:p>
+      <w:pPr>
+        <w:pStyle w:val="a9"/>
+        <w:numPr>
+          <w:ilvl w:val="0"/>
+          <w:numId w:val="3"/>
+        </w:numPr>
+        <w:shd w:val="clear" w:color="auto" w:fill="1F1F1F"/>
+        <w:bidi w:val="0"/>
+        <w:spacing w:after="0" w:line="285" w:lineRule="atLeast"/>
+        <w:rPr>
+          <w:rFonts w:ascii="Consolas" w:eastAsia="Times New Roman" w:hAnsi="Consolas" w:cs="Times New Roman"/>
+          <w:color w:val="CCCCCC"/>
+          <w:kern w:val="0"/>
+          <w:sz w:val="21"/>
+          <w:szCs w:val="21"/>
+          <w14:ligatures w14:val="none"/>
+        </w:rPr>
+      </w:pPr>
+      <w:r>
+        <w:rPr>
+          <w:rFonts w:ascii="Consolas" w:eastAsia="Times New Roman" w:hAnsi="Consolas" w:cs="Times New Roman"/>
+          <w:color w:val="CCCCCC"/>
+          <w:kern w:val="0"/>
+          <w:sz w:val="21"/>
+          <w:szCs w:val="21"/>
+          <w14:ligatures w14:val="none"/>
+        </w:rPr>
+        <w:t xml:space="preserve">The decrypt text is: 101 001 002 010 000 </w:t>
+      </w:r>
+    </w:p>
+    <w:p>
+      <w:pPr>
+        <w:pStyle w:val="a9"/>
+        <w:numPr>
+          <w:ilvl w:val="0"/>
+          <w:numId w:val="3"/>
+        </w:numPr>
+        <w:shd w:val="clear" w:color="auto" w:fill="1F1F1F"/>
+        <w:bidi w:val="0"/>
+        <w:spacing w:after="0" w:line="285" w:lineRule="atLeast"/>
+        <w:rPr>
+          <w:rFonts w:ascii="Consolas" w:eastAsia="Times New Roman" w:hAnsi="Consolas" w:cs="Times New Roman"/>
+          <w:color w:val="CCCCCC"/>
+          <w:kern w:val="0"/>
+          <w:sz w:val="21"/>
+          <w:szCs w:val="21"/>
+          <w14:ligatures w14:val="none"/>
+        </w:rPr>
+      </w:pPr>
+      <w:r>
+        <w:rPr>
+          <w:rFonts w:ascii="Consolas" w:eastAsia="Times New Roman" w:hAnsi="Consolas" w:cs="Times New Roman"/>
+          <w:color w:val="CCCCCC"/>
+          <w:kern w:val="0"/>
+          <w:sz w:val="21"/>
+          <w:szCs w:val="21"/>
+          <w14:ligatures w14:val="none"/>
+        </w:rPr>
+        <w:t>=====================================</w:t>
+      </w:r>
+    </w:p>
+    <w:p>
+      <w:pPr>
+        <w:pStyle w:val="a9"/>
         <w:ind w:left="1080"/>
         <w:rPr>
-          <w:rFonts w:eastAsiaTheme="minorEastAsia" w:hint="cs"/>
+          <w:rFonts w:eastAsiaTheme="minorEastAsia"/>
           <w:i/>
           <w:rtl/>
         </w:rPr>

</xml_diff>

<commit_message>
fixed q1 && q2
</commit_message>
<xml_diff>
--- a/מבוא להצפנה 2 - שחר אשר - 209305408.docx
+++ b/מבוא להצפנה 2 - שחר אשר - 209305408.docx
@@ -1773,23 +1773,7 @@
           <w:rFonts w:hint="cs"/>
           <w:rtl/>
         </w:rPr>
-        <w:t xml:space="preserve">לפי הנתון, </w:t>
-      </w:r>
-      <w:proofErr w:type="spellStart"/>
-      <w:r>
-        <w:rPr>
-          <w:rFonts w:hint="cs"/>
-          <w:rtl/>
-        </w:rPr>
-        <w:t>ווקטורי</w:t>
-      </w:r>
-      <w:proofErr w:type="spellEnd"/>
-      <w:r>
-        <w:rPr>
-          <w:rFonts w:hint="cs"/>
-          <w:rtl/>
-        </w:rPr>
-        <w:t xml:space="preserve"> התדירות </w:t>
+        <w:t xml:space="preserve">לפי הנתון, ווקטורי התדירות </w:t>
       </w:r>
       <m:oMath>
         <m:sSub>
@@ -1861,7 +1845,7 @@
                 <w:rPr>
                   <w:rFonts w:ascii="Cambria Math" w:eastAsiaTheme="minorEastAsia" w:hAnsi="Cambria Math"/>
                 </w:rPr>
-                <m:t>1</m:t>
+                <m:t>0</m:t>
               </m:r>
             </m:sub>
           </m:sSub>
@@ -1933,7 +1917,7 @@
                 <w:rPr>
                   <w:rFonts w:ascii="Cambria Math" w:eastAsiaTheme="minorEastAsia" w:hAnsi="Cambria Math"/>
                 </w:rPr>
-                <m:t>2</m:t>
+                <m:t>1</m:t>
               </m:r>
             </m:sub>
           </m:sSub>
@@ -1983,7 +1967,7 @@
                 <w:rPr>
                   <w:rFonts w:ascii="Cambria Math" w:eastAsiaTheme="minorEastAsia" w:hAnsi="Cambria Math"/>
                 </w:rPr>
-                <m:t>3</m:t>
+                <m:t>2</m:t>
               </m:r>
             </m:sub>
           </m:sSub>
@@ -2787,7 +2771,7 @@
                 <w:rPr>
                   <w:rFonts w:ascii="Cambria Math" w:hAnsi="Cambria Math"/>
                 </w:rPr>
-                <m:t>1</m:t>
+                <m:t>0</m:t>
               </m:r>
             </m:sub>
           </m:sSub>
@@ -2882,7 +2866,7 @@
                 <w:rPr>
                   <w:rFonts w:ascii="Cambria Math" w:hAnsi="Cambria Math"/>
                 </w:rPr>
-                <m:t>2</m:t>
+                <m:t>1</m:t>
               </m:r>
             </m:sub>
           </m:sSub>
@@ -2977,7 +2961,7 @@
                 <w:rPr>
                   <w:rFonts w:ascii="Cambria Math" w:hAnsi="Cambria Math"/>
                 </w:rPr>
-                <m:t>3</m:t>
+                <m:t>2</m:t>
               </m:r>
             </m:sub>
           </m:sSub>
@@ -3056,21 +3040,12 @@
         </w:rPr>
         <w:t xml:space="preserve">הערך המקסימלי הוא עבור </w:t>
       </w:r>
-      <w:proofErr w:type="spellStart"/>
       <w:r>
         <w:rPr>
           <w:rFonts w:eastAsiaTheme="minorEastAsia"/>
           <w:i/>
         </w:rPr>
-        <w:t>i</w:t>
-      </w:r>
-      <w:proofErr w:type="spellEnd"/>
-      <w:r>
-        <w:rPr>
-          <w:rFonts w:eastAsiaTheme="minorEastAsia"/>
-          <w:i/>
-        </w:rPr>
-        <w:t>=2</w:t>
+        <w:t>i=2</w:t>
       </w:r>
       <w:r>
         <w:rPr>
@@ -3764,7 +3739,7 @@
                 <w:rPr>
                   <w:rFonts w:ascii="Cambria Math" w:hAnsi="Cambria Math"/>
                 </w:rPr>
-                <m:t>1</m:t>
+                <m:t>0</m:t>
               </m:r>
             </m:sub>
           </m:sSub>
@@ -3859,7 +3834,7 @@
                 <w:rPr>
                   <w:rFonts w:ascii="Cambria Math" w:hAnsi="Cambria Math"/>
                 </w:rPr>
-                <m:t>2</m:t>
+                <m:t>1</m:t>
               </m:r>
             </m:sub>
           </m:sSub>
@@ -3954,7 +3929,7 @@
                 <w:rPr>
                   <w:rFonts w:ascii="Cambria Math" w:hAnsi="Cambria Math"/>
                 </w:rPr>
-                <m:t>3</m:t>
+                <m:t>2</m:t>
               </m:r>
             </m:sub>
           </m:sSub>
@@ -4033,21 +4008,12 @@
         </w:rPr>
         <w:t xml:space="preserve">הערך המקסימלי הוא עבור </w:t>
       </w:r>
-      <w:proofErr w:type="spellStart"/>
       <w:r>
         <w:rPr>
           <w:rFonts w:eastAsiaTheme="minorEastAsia"/>
           <w:i/>
         </w:rPr>
-        <w:t>i</w:t>
-      </w:r>
-      <w:proofErr w:type="spellEnd"/>
-      <w:r>
-        <w:rPr>
-          <w:rFonts w:eastAsiaTheme="minorEastAsia"/>
-          <w:i/>
-        </w:rPr>
-        <w:t>=</w:t>
+        <w:t>i=</w:t>
       </w:r>
       <w:r>
         <w:rPr>
@@ -4745,23 +4711,7 @@
           <w:rFonts w:eastAsiaTheme="minorEastAsia" w:hint="cs"/>
           <w:rtl/>
         </w:rPr>
-        <w:t xml:space="preserve">נחשב כעת את המכפלות </w:t>
-      </w:r>
-      <w:proofErr w:type="spellStart"/>
-      <w:r>
-        <w:rPr>
-          <w:rFonts w:eastAsiaTheme="minorEastAsia" w:hint="cs"/>
-          <w:rtl/>
-        </w:rPr>
-        <w:t>הסקלריות</w:t>
-      </w:r>
-      <w:proofErr w:type="spellEnd"/>
-      <w:r>
-        <w:rPr>
-          <w:rFonts w:eastAsiaTheme="minorEastAsia" w:hint="cs"/>
-          <w:rtl/>
-        </w:rPr>
-        <w:t>:</w:t>
+        <w:t>נחשב כעת את המכפלות הסקלריות:</w:t>
       </w:r>
     </w:p>
     <w:p>
@@ -4799,7 +4749,7 @@
                 <w:rPr>
                   <w:rFonts w:ascii="Cambria Math" w:hAnsi="Cambria Math"/>
                 </w:rPr>
-                <m:t>1</m:t>
+                <m:t>0</m:t>
               </m:r>
             </m:sub>
           </m:sSub>
@@ -4894,7 +4844,7 @@
                 <w:rPr>
                   <w:rFonts w:ascii="Cambria Math" w:hAnsi="Cambria Math"/>
                 </w:rPr>
-                <m:t>2</m:t>
+                <m:t>1</m:t>
               </m:r>
             </m:sub>
           </m:sSub>
@@ -4989,7 +4939,7 @@
                 <w:rPr>
                   <w:rFonts w:ascii="Cambria Math" w:hAnsi="Cambria Math"/>
                 </w:rPr>
-                <m:t>3</m:t>
+                <m:t>2</m:t>
               </m:r>
             </m:sub>
           </m:sSub>
@@ -5068,21 +5018,12 @@
         </w:rPr>
         <w:t xml:space="preserve">הערך המקסימלי הוא עבור </w:t>
       </w:r>
-      <w:proofErr w:type="spellStart"/>
       <w:r>
         <w:rPr>
           <w:rFonts w:eastAsiaTheme="minorEastAsia"/>
           <w:i/>
         </w:rPr>
-        <w:t>i</w:t>
-      </w:r>
-      <w:proofErr w:type="spellEnd"/>
-      <w:r>
-        <w:rPr>
-          <w:rFonts w:eastAsiaTheme="minorEastAsia"/>
-          <w:i/>
-        </w:rPr>
-        <w:t>=1</w:t>
+        <w:t>i=1</w:t>
       </w:r>
       <w:r>
         <w:rPr>
@@ -6491,21 +6432,7 @@
         <w:rPr>
           <w:rtl/>
         </w:rPr>
-        <w:t xml:space="preserve">כדי למצוא את מטריצת המפתח, צריך לחלק את טקסט המקור לבלוקים של שתי אותיות ולמצוא שני בלוקים שאיתם ניתן לבנות מטריצה הפיכה, ז"א עם </w:t>
-      </w:r>
-      <w:proofErr w:type="spellStart"/>
-      <w:r>
-        <w:rPr>
-          <w:rtl/>
-        </w:rPr>
-        <w:t>דטרנמיננטה</w:t>
-      </w:r>
-      <w:proofErr w:type="spellEnd"/>
-      <w:r>
-        <w:rPr>
-          <w:rtl/>
-        </w:rPr>
-        <w:t xml:space="preserve"> זרה ל</w:t>
+        <w:t>כדי למצוא את מטריצת המפתח, צריך לחלק את טקסט המקור לבלוקים של שתי אותיות ולמצוא שני בלוקים שאיתם ניתן לבנות מטריצה הפיכה, ז"א עם דטרנמיננטה זרה ל</w:t>
       </w:r>
       <w:r>
         <w:rPr>
@@ -6532,7 +6459,6 @@
       <w:pPr>
         <w:pStyle w:val="a9"/>
         <w:rPr>
-          <w:rFonts w:hint="cs"/>
           <w:i/>
           <w:rtl/>
         </w:rPr>
@@ -6894,13 +6820,7 @@
                     <w:rPr>
                       <w:rFonts w:ascii="Cambria Math" w:hAnsi="Cambria Math"/>
                     </w:rPr>
-                    <m:t>1</m:t>
-                  </m:r>
-                  <m:r>
-                    <w:rPr>
-                      <w:rFonts w:ascii="Cambria Math" w:hAnsi="Cambria Math"/>
-                    </w:rPr>
-                    <m:t>9</m:t>
+                    <m:t>19</m:t>
                   </m:r>
                 </m:e>
               </m:mr>
@@ -7549,7 +7469,13 @@
                 <w:rPr>
                   <w:rFonts w:ascii="Cambria Math" w:eastAsiaTheme="minorEastAsia" w:hAnsi="Cambria Math"/>
                 </w:rPr>
-                <m:t>17</m:t>
+                <m:t>1</m:t>
+              </m:r>
+              <m:r>
+                <w:rPr>
+                  <w:rFonts w:ascii="Cambria Math" w:eastAsiaTheme="minorEastAsia" w:hAnsi="Cambria Math"/>
+                </w:rPr>
+                <m:t>9</m:t>
               </m:r>
             </m:den>
           </m:f>
@@ -7631,7 +7557,7 @@
             <w:rPr>
               <w:rFonts w:ascii="Cambria Math" w:eastAsiaTheme="minorEastAsia" w:hAnsi="Cambria Math"/>
             </w:rPr>
-            <m:t>23</m:t>
+            <m:t>11</m:t>
           </m:r>
           <m:d>
             <m:dPr>
@@ -7742,7 +7668,7 @@
                       <w:rPr>
                         <w:rFonts w:ascii="Cambria Math" w:eastAsiaTheme="minorEastAsia" w:hAnsi="Cambria Math"/>
                       </w:rPr>
-                      <m:t>21</m:t>
+                      <m:t>1</m:t>
                     </m:r>
                   </m:e>
                   <m:e>
@@ -7750,7 +7676,7 @@
                       <w:rPr>
                         <w:rFonts w:ascii="Cambria Math" w:eastAsiaTheme="minorEastAsia" w:hAnsi="Cambria Math"/>
                       </w:rPr>
-                      <m:t>6</m:t>
+                      <m:t>4</m:t>
                     </m:r>
                   </m:e>
                 </m:mr>
@@ -7760,7 +7686,7 @@
                       <w:rPr>
                         <w:rFonts w:ascii="Cambria Math" w:eastAsiaTheme="minorEastAsia" w:hAnsi="Cambria Math"/>
                       </w:rPr>
-                      <m:t>24</m:t>
+                      <m:t>16</m:t>
                     </m:r>
                   </m:e>
                   <m:e>
@@ -7768,7 +7694,7 @@
                       <w:rPr>
                         <w:rFonts w:ascii="Cambria Math" w:eastAsiaTheme="minorEastAsia" w:hAnsi="Cambria Math"/>
                       </w:rPr>
-                      <m:t>15</m:t>
+                      <m:t>23</m:t>
                     </m:r>
                   </m:e>
                 </m:mr>
@@ -7782,7 +7708,7 @@
       <w:pPr>
         <w:pStyle w:val="a9"/>
         <w:rPr>
-          <w:rFonts w:eastAsiaTheme="minorEastAsia"/>
+          <w:rFonts w:eastAsiaTheme="minorEastAsia" w:hint="cs"/>
           <w:i/>
           <w:rtl/>
         </w:rPr>
@@ -7930,7 +7856,7 @@
                       <w:rPr>
                         <w:rFonts w:ascii="Cambria Math" w:eastAsiaTheme="minorEastAsia" w:hAnsi="Cambria Math"/>
                       </w:rPr>
-                      <m:t>21</m:t>
+                      <m:t>1</m:t>
                     </m:r>
                   </m:e>
                   <m:e>
@@ -7938,7 +7864,7 @@
                       <w:rPr>
                         <w:rFonts w:ascii="Cambria Math" w:eastAsiaTheme="minorEastAsia" w:hAnsi="Cambria Math"/>
                       </w:rPr>
-                      <m:t>6</m:t>
+                      <m:t>4</m:t>
                     </m:r>
                   </m:e>
                 </m:mr>
@@ -7948,7 +7874,7 @@
                       <w:rPr>
                         <w:rFonts w:ascii="Cambria Math" w:eastAsiaTheme="minorEastAsia" w:hAnsi="Cambria Math"/>
                       </w:rPr>
-                      <m:t>24</m:t>
+                      <m:t>16</m:t>
                     </m:r>
                   </m:e>
                   <m:e>
@@ -7956,7 +7882,7 @@
                       <w:rPr>
                         <w:rFonts w:ascii="Cambria Math" w:eastAsiaTheme="minorEastAsia" w:hAnsi="Cambria Math"/>
                       </w:rPr>
-                      <m:t>15</m:t>
+                      <m:t>23</m:t>
                     </m:r>
                   </m:e>
                 </m:mr>
@@ -8004,7 +7930,7 @@
                       <w:rPr>
                         <w:rFonts w:ascii="Cambria Math" w:hAnsi="Cambria Math"/>
                       </w:rPr>
-                      <m:t>1</m:t>
+                      <m:t>5</m:t>
                     </m:r>
                   </m:e>
                   <m:e>
@@ -8012,7 +7938,7 @@
                       <w:rPr>
                         <w:rFonts w:ascii="Cambria Math" w:hAnsi="Cambria Math"/>
                       </w:rPr>
-                      <m:t>23</m:t>
+                      <m:t>11</m:t>
                     </m:r>
                   </m:e>
                 </m:mr>
@@ -8022,7 +7948,13 @@
                       <w:rPr>
                         <w:rFonts w:ascii="Cambria Math" w:hAnsi="Cambria Math"/>
                       </w:rPr>
-                      <m:t>19</m:t>
+                      <m:t>1</m:t>
+                    </m:r>
+                    <m:r>
+                      <w:rPr>
+                        <w:rFonts w:ascii="Cambria Math" w:hAnsi="Cambria Math"/>
+                      </w:rPr>
+                      <m:t>7</m:t>
                     </m:r>
                   </m:e>
                   <m:e>
@@ -8030,7 +7962,7 @@
                       <w:rPr>
                         <w:rFonts w:ascii="Cambria Math" w:hAnsi="Cambria Math"/>
                       </w:rPr>
-                      <m:t>6</m:t>
+                      <m:t>4</m:t>
                     </m:r>
                   </m:e>
                 </m:mr>
@@ -8133,7 +8065,13 @@
                 <w:rPr>
                   <w:rFonts w:ascii="Cambria Math" w:eastAsiaTheme="minorEastAsia" w:hAnsi="Cambria Math"/>
                 </w:rPr>
-                <m:t>11</m:t>
+                <m:t>1</m:t>
+              </m:r>
+              <m:r>
+                <w:rPr>
+                  <w:rFonts w:ascii="Cambria Math" w:eastAsiaTheme="minorEastAsia" w:hAnsi="Cambria Math"/>
+                </w:rPr>
+                <m:t>5</m:t>
               </m:r>
             </m:den>
           </m:f>
@@ -8172,7 +8110,7 @@
                       <w:rPr>
                         <w:rFonts w:ascii="Cambria Math" w:hAnsi="Cambria Math"/>
                       </w:rPr>
-                      <m:t>6</m:t>
+                      <m:t>4</m:t>
                     </m:r>
                   </m:e>
                   <m:e>
@@ -8186,7 +8124,7 @@
                       <w:rPr>
                         <w:rFonts w:ascii="Cambria Math" w:hAnsi="Cambria Math"/>
                       </w:rPr>
-                      <m:t>23</m:t>
+                      <m:t>11</m:t>
                     </m:r>
                   </m:e>
                 </m:mr>
@@ -8202,7 +8140,7 @@
                       <w:rPr>
                         <w:rFonts w:ascii="Cambria Math" w:hAnsi="Cambria Math"/>
                       </w:rPr>
-                      <m:t>19</m:t>
+                      <m:t>17</m:t>
                     </m:r>
                   </m:e>
                   <m:e>
@@ -8210,7 +8148,7 @@
                       <w:rPr>
                         <w:rFonts w:ascii="Cambria Math" w:hAnsi="Cambria Math"/>
                       </w:rPr>
-                      <m:t>1</m:t>
+                      <m:t>5</m:t>
                     </m:r>
                   </m:e>
                 </m:mr>
@@ -8227,7 +8165,7 @@
             <w:rPr>
               <w:rFonts w:ascii="Cambria Math" w:eastAsiaTheme="minorEastAsia" w:hAnsi="Cambria Math"/>
             </w:rPr>
-            <m:t>19</m:t>
+            <m:t>7</m:t>
           </m:r>
           <m:d>
             <m:dPr>
@@ -8264,7 +8202,7 @@
                       <w:rPr>
                         <w:rFonts w:ascii="Cambria Math" w:hAnsi="Cambria Math"/>
                       </w:rPr>
-                      <m:t>6</m:t>
+                      <m:t>4</m:t>
                     </m:r>
                   </m:e>
                   <m:e>
@@ -8272,7 +8210,7 @@
                       <w:rPr>
                         <w:rFonts w:ascii="Cambria Math" w:hAnsi="Cambria Math"/>
                       </w:rPr>
-                      <m:t>-23</m:t>
+                      <m:t>-11</m:t>
                     </m:r>
                   </m:e>
                 </m:mr>
@@ -8282,7 +8220,7 @@
                       <w:rPr>
                         <w:rFonts w:ascii="Cambria Math" w:hAnsi="Cambria Math"/>
                       </w:rPr>
-                      <m:t>-19</m:t>
+                      <m:t>-17</m:t>
                     </m:r>
                   </m:e>
                   <m:e>
@@ -8290,7 +8228,7 @@
                       <w:rPr>
                         <w:rFonts w:ascii="Cambria Math" w:hAnsi="Cambria Math"/>
                       </w:rPr>
-                      <m:t>1</m:t>
+                      <m:t>5</m:t>
                     </m:r>
                   </m:e>
                 </m:mr>
@@ -8338,7 +8276,7 @@
                       <w:rPr>
                         <w:rFonts w:ascii="Cambria Math" w:hAnsi="Cambria Math"/>
                       </w:rPr>
-                      <m:t>10</m:t>
+                      <m:t>2</m:t>
                     </m:r>
                   </m:e>
                   <m:e>
@@ -8346,7 +8284,7 @@
                       <w:rPr>
                         <w:rFonts w:ascii="Cambria Math" w:hAnsi="Cambria Math"/>
                       </w:rPr>
-                      <m:t>5</m:t>
+                      <m:t>1</m:t>
                     </m:r>
                   </m:e>
                 </m:mr>
@@ -8356,16 +8294,10 @@
                       <w:rPr>
                         <w:rFonts w:ascii="Cambria Math" w:hAnsi="Cambria Math"/>
                       </w:rPr>
-                      <m:t>3</m:t>
+                      <m:t>11</m:t>
                     </m:r>
                   </m:e>
                   <m:e>
-                    <m:r>
-                      <w:rPr>
-                        <w:rFonts w:ascii="Cambria Math" w:hAnsi="Cambria Math"/>
-                      </w:rPr>
-                      <m:t>1</m:t>
-                    </m:r>
                     <m:r>
                       <w:rPr>
                         <w:rFonts w:ascii="Cambria Math" w:hAnsi="Cambria Math"/>
@@ -8584,7 +8516,7 @@
       <w:pPr>
         <w:pStyle w:val="a9"/>
         <w:rPr>
-          <w:rFonts w:eastAsiaTheme="minorEastAsia" w:hint="cs"/>
+          <w:rFonts w:eastAsiaTheme="minorEastAsia"/>
           <w:i/>
           <w:rtl/>
         </w:rPr>

</xml_diff>